<commit_message>
Updated Coding Responsibilitis in TDD
</commit_message>
<xml_diff>
--- a/Pre-Production/Dsync_GAM150_A_TDD.docx
+++ b/Pre-Production/Dsync_GAM150_A_TDD.docx
@@ -387,20 +387,6 @@
               <w:t>Animation</w:t>
             </w:r>
           </w:p>
-        </w:tc>
-      </w:tr>
-      <w:tr>
-        <w:trPr>
-          <w:trHeight w:val="380"/>
-        </w:trPr>
-        <w:tc>
-          <w:tcPr>
-            <w:tcW w:w="3943" w:type="dxa"/>
-            <w:shd w:val="clear" w:color="auto" w:fill="auto"/>
-            <w:tcMar>
-              <w:left w:w="108" w:type="dxa"/>
-            </w:tcMar>
-          </w:tcPr>
           <w:p>
             <w:pPr>
               <w:jc w:val="center"/>
@@ -414,89 +400,7 @@
                 <w:sz w:val="32"/>
                 <w:szCs w:val="32"/>
               </w:rPr>
-              <w:t>Javon Lee</w:t>
-            </w:r>
-          </w:p>
-        </w:tc>
-        <w:tc>
-          <w:tcPr>
-            <w:tcW w:w="3229" w:type="dxa"/>
-            <w:shd w:val="clear" w:color="auto" w:fill="auto"/>
-            <w:tcMar>
-              <w:left w:w="108" w:type="dxa"/>
-            </w:tcMar>
-          </w:tcPr>
-          <w:p>
-            <w:pPr>
-              <w:jc w:val="center"/>
-              <w:rPr>
-                <w:sz w:val="32"/>
-                <w:szCs w:val="32"/>
-              </w:rPr>
-            </w:pPr>
-            <w:r>
-              <w:rPr>
-                <w:sz w:val="32"/>
-                <w:szCs w:val="32"/>
-              </w:rPr>
-              <w:t>Technical Director</w:t>
-            </w:r>
-          </w:p>
-        </w:tc>
-        <w:tc>
-          <w:tcPr>
-            <w:tcW w:w="3602" w:type="dxa"/>
-            <w:shd w:val="clear" w:color="auto" w:fill="auto"/>
-            <w:tcMar>
-              <w:left w:w="108" w:type="dxa"/>
-            </w:tcMar>
-          </w:tcPr>
-          <w:p>
-            <w:pPr>
-              <w:jc w:val="center"/>
-              <w:rPr>
-                <w:sz w:val="32"/>
-                <w:szCs w:val="32"/>
-              </w:rPr>
-            </w:pPr>
-            <w:r>
-              <w:rPr>
-                <w:sz w:val="32"/>
-                <w:szCs w:val="32"/>
-              </w:rPr>
-              <w:t>Framework</w:t>
-            </w:r>
-          </w:p>
-          <w:p>
-            <w:pPr>
-              <w:jc w:val="center"/>
-              <w:rPr>
-                <w:sz w:val="32"/>
-                <w:szCs w:val="32"/>
-              </w:rPr>
-            </w:pPr>
-            <w:r>
-              <w:rPr>
-                <w:sz w:val="32"/>
-                <w:szCs w:val="32"/>
-              </w:rPr>
-              <w:t xml:space="preserve">Collision </w:t>
-            </w:r>
-          </w:p>
-          <w:p>
-            <w:pPr>
-              <w:jc w:val="center"/>
-              <w:rPr>
-                <w:sz w:val="32"/>
-                <w:szCs w:val="32"/>
-              </w:rPr>
-            </w:pPr>
-            <w:r>
-              <w:rPr>
-                <w:sz w:val="32"/>
-                <w:szCs w:val="32"/>
-              </w:rPr>
-              <w:t>Level Editor</w:t>
+              <w:t>Sound</w:t>
             </w:r>
           </w:p>
         </w:tc>
@@ -526,7 +430,7 @@
                 <w:sz w:val="32"/>
                 <w:szCs w:val="32"/>
               </w:rPr>
-              <w:t>Andrew Chong</w:t>
+              <w:t>Javon Lee</w:t>
             </w:r>
           </w:p>
         </w:tc>
@@ -551,7 +455,7 @@
                 <w:sz w:val="32"/>
                 <w:szCs w:val="32"/>
               </w:rPr>
-              <w:t>Lead Designer</w:t>
+              <w:t>Technical Director</w:t>
             </w:r>
           </w:p>
         </w:tc>
@@ -576,7 +480,7 @@
                 <w:sz w:val="32"/>
                 <w:szCs w:val="32"/>
               </w:rPr>
-              <w:t>Stage Designs</w:t>
+              <w:t xml:space="preserve">Collision </w:t>
             </w:r>
           </w:p>
           <w:p>
@@ -592,7 +496,15 @@
                 <w:sz w:val="32"/>
                 <w:szCs w:val="32"/>
               </w:rPr>
-              <w:t xml:space="preserve">Interface Design </w:t>
+              <w:t>U.I</w:t>
+            </w:r>
+            <w:r>
+              <w:rPr>
+                <w:sz w:val="32"/>
+                <w:szCs w:val="32"/>
+              </w:rPr>
+              <w:br/>
+              <w:t>Tools</w:t>
             </w:r>
           </w:p>
         </w:tc>
@@ -622,7 +534,7 @@
                 <w:sz w:val="32"/>
                 <w:szCs w:val="32"/>
               </w:rPr>
-              <w:t>William Yoong</w:t>
+              <w:t>Andrew Chong</w:t>
             </w:r>
           </w:p>
         </w:tc>
@@ -647,7 +559,7 @@
                 <w:sz w:val="32"/>
                 <w:szCs w:val="32"/>
               </w:rPr>
-              <w:t>Product Manager</w:t>
+              <w:t>Lead Designer</w:t>
             </w:r>
           </w:p>
         </w:tc>
@@ -672,7 +584,14 @@
                 <w:sz w:val="32"/>
                 <w:szCs w:val="32"/>
               </w:rPr>
-              <w:t xml:space="preserve">A.I Logic </w:t>
+              <w:t>Level</w:t>
+            </w:r>
+            <w:r>
+              <w:rPr>
+                <w:sz w:val="32"/>
+                <w:szCs w:val="32"/>
+              </w:rPr>
+              <w:t xml:space="preserve"> Designs</w:t>
             </w:r>
           </w:p>
           <w:p>
@@ -688,7 +607,121 @@
                 <w:sz w:val="32"/>
                 <w:szCs w:val="32"/>
               </w:rPr>
-              <w:t>GameState Manager</w:t>
+              <w:t>Game Objects</w:t>
+            </w:r>
+          </w:p>
+        </w:tc>
+      </w:tr>
+      <w:tr>
+        <w:trPr>
+          <w:trHeight w:val="380"/>
+        </w:trPr>
+        <w:tc>
+          <w:tcPr>
+            <w:tcW w:w="3943" w:type="dxa"/>
+            <w:shd w:val="clear" w:color="auto" w:fill="auto"/>
+            <w:tcMar>
+              <w:left w:w="108" w:type="dxa"/>
+            </w:tcMar>
+          </w:tcPr>
+          <w:p>
+            <w:pPr>
+              <w:jc w:val="center"/>
+              <w:rPr>
+                <w:sz w:val="32"/>
+                <w:szCs w:val="32"/>
+              </w:rPr>
+            </w:pPr>
+            <w:r>
+              <w:rPr>
+                <w:sz w:val="32"/>
+                <w:szCs w:val="32"/>
+              </w:rPr>
+              <w:t xml:space="preserve">William </w:t>
+            </w:r>
+            <w:proofErr w:type="spellStart"/>
+            <w:r>
+              <w:rPr>
+                <w:sz w:val="32"/>
+                <w:szCs w:val="32"/>
+              </w:rPr>
+              <w:t>Yoong</w:t>
+            </w:r>
+            <w:proofErr w:type="spellEnd"/>
+          </w:p>
+        </w:tc>
+        <w:tc>
+          <w:tcPr>
+            <w:tcW w:w="3229" w:type="dxa"/>
+            <w:shd w:val="clear" w:color="auto" w:fill="auto"/>
+            <w:tcMar>
+              <w:left w:w="108" w:type="dxa"/>
+            </w:tcMar>
+          </w:tcPr>
+          <w:p>
+            <w:pPr>
+              <w:jc w:val="center"/>
+              <w:rPr>
+                <w:sz w:val="32"/>
+                <w:szCs w:val="32"/>
+              </w:rPr>
+            </w:pPr>
+            <w:r>
+              <w:rPr>
+                <w:sz w:val="32"/>
+                <w:szCs w:val="32"/>
+              </w:rPr>
+              <w:t>Product Manager</w:t>
+            </w:r>
+          </w:p>
+        </w:tc>
+        <w:tc>
+          <w:tcPr>
+            <w:tcW w:w="3602" w:type="dxa"/>
+            <w:shd w:val="clear" w:color="auto" w:fill="auto"/>
+            <w:tcMar>
+              <w:left w:w="108" w:type="dxa"/>
+            </w:tcMar>
+          </w:tcPr>
+          <w:p>
+            <w:pPr>
+              <w:jc w:val="center"/>
+              <w:rPr>
+                <w:sz w:val="32"/>
+                <w:szCs w:val="32"/>
+              </w:rPr>
+            </w:pPr>
+            <w:r>
+              <w:rPr>
+                <w:sz w:val="32"/>
+                <w:szCs w:val="32"/>
+              </w:rPr>
+              <w:t xml:space="preserve">A.I Logic </w:t>
+            </w:r>
+          </w:p>
+          <w:p>
+            <w:pPr>
+              <w:jc w:val="center"/>
+              <w:rPr>
+                <w:sz w:val="32"/>
+                <w:szCs w:val="32"/>
+              </w:rPr>
+            </w:pPr>
+            <w:proofErr w:type="spellStart"/>
+            <w:r>
+              <w:rPr>
+                <w:sz w:val="32"/>
+                <w:szCs w:val="32"/>
+              </w:rPr>
+              <w:t>GameState</w:t>
+            </w:r>
+            <w:proofErr w:type="spellEnd"/>
+            <w:r>
+              <w:rPr>
+                <w:sz w:val="32"/>
+                <w:szCs w:val="32"/>
+              </w:rPr>
+              <w:t xml:space="preserve"> Manager</w:t>
             </w:r>
           </w:p>
           <w:p>
@@ -4092,7 +4125,23 @@
           <w:u w:val="single"/>
         </w:rPr>
         <w:lastRenderedPageBreak/>
-        <w:t>1. Project Architecture ( Overview )</w:t>
+        <w:t xml:space="preserve">1. Project Architecture </w:t>
+      </w:r>
+      <w:proofErr w:type="gramStart"/>
+      <w:r>
+        <w:rPr>
+          <w:b/>
+          <w:u w:val="single"/>
+        </w:rPr>
+        <w:t>( Overview</w:t>
+      </w:r>
+      <w:proofErr w:type="gramEnd"/>
+      <w:r>
+        <w:rPr>
+          <w:b/>
+          <w:u w:val="single"/>
+        </w:rPr>
+        <w:t xml:space="preserve"> )</w:t>
       </w:r>
       <w:bookmarkEnd w:id="0"/>
     </w:p>
@@ -4116,8 +4165,16 @@
         <w:rPr>
           <w:b/>
         </w:rPr>
-        <w:t>2D action platformer</w:t>
-      </w:r>
+        <w:t xml:space="preserve">2D action </w:t>
+      </w:r>
+      <w:proofErr w:type="spellStart"/>
+      <w:r>
+        <w:rPr>
+          <w:b/>
+        </w:rPr>
+        <w:t>platformer</w:t>
+      </w:r>
+      <w:proofErr w:type="spellEnd"/>
       <w:r>
         <w:t xml:space="preserve"> where the player plays as a young dragon attacking a castle to gain its treasures. The objective of the game is to defeat the King of the castle and gain his treasures. </w:t>
       </w:r>
@@ -4222,7 +4279,15 @@
         <w:contextualSpacing/>
       </w:pPr>
       <w:r>
-        <w:t xml:space="preserve">Responsible for detecting in-game collisions. Dynamic collision is checked using Axis-Aligned Bounding Boxes (AABB) while Static collision will be implemented using a Binary collision 2d array, i.e Grid collision.   </w:t>
+        <w:t xml:space="preserve">Responsible for detecting in-game collisions. Dynamic collision is checked using Axis-Aligned Bounding Boxes (AABB) while Static collision will be implemented using a Binary collision 2d array, </w:t>
+      </w:r>
+      <w:proofErr w:type="spellStart"/>
+      <w:r>
+        <w:t>i.e</w:t>
+      </w:r>
+      <w:proofErr w:type="spellEnd"/>
+      <w:r>
+        <w:t xml:space="preserve"> Grid collision.   </w:t>
       </w:r>
     </w:p>
     <w:p>
@@ -4234,9 +4299,11 @@
         <w:spacing w:after="0"/>
         <w:contextualSpacing/>
       </w:pPr>
+      <w:proofErr w:type="spellStart"/>
       <w:r>
         <w:t>GameObject</w:t>
       </w:r>
+      <w:proofErr w:type="spellEnd"/>
     </w:p>
     <w:p>
       <w:pPr>
@@ -4260,8 +4327,13 @@
         <w:spacing w:after="0"/>
         <w:contextualSpacing/>
       </w:pPr>
-      <w:r>
-        <w:t>GameStateManager (GSM)</w:t>
+      <w:proofErr w:type="spellStart"/>
+      <w:r>
+        <w:t>GameStateManager</w:t>
+      </w:r>
+      <w:proofErr w:type="spellEnd"/>
+      <w:r>
+        <w:t xml:space="preserve"> (GSM)</w:t>
       </w:r>
     </w:p>
     <w:p>
@@ -4326,7 +4398,15 @@
         <w:contextualSpacing/>
       </w:pPr>
       <w:r>
-        <w:t xml:space="preserve">This is a class that inherits from GameOject and contains additional member functions that determines a projectile’s logic. </w:t>
+        <w:t xml:space="preserve">This is a class that inherits from </w:t>
+      </w:r>
+      <w:proofErr w:type="spellStart"/>
+      <w:r>
+        <w:t>GameOject</w:t>
+      </w:r>
+      <w:proofErr w:type="spellEnd"/>
+      <w:r>
+        <w:t xml:space="preserve"> and contains additional member functions that determines a projectile’s logic. </w:t>
       </w:r>
     </w:p>
     <w:p>
@@ -4343,11 +4423,19 @@
         </w:rPr>
       </w:pPr>
       <w:bookmarkStart w:id="4" w:name="_Toc506585922"/>
+      <w:proofErr w:type="gramStart"/>
       <w:r>
         <w:rPr>
           <w:b/>
         </w:rPr>
-        <w:t>2.Graphics Implementation</w:t>
+        <w:t>2.Graphics</w:t>
+      </w:r>
+      <w:proofErr w:type="gramEnd"/>
+      <w:r>
+        <w:rPr>
+          <w:b/>
+        </w:rPr>
+        <w:t xml:space="preserve"> Implementation</w:t>
       </w:r>
       <w:bookmarkEnd w:id="4"/>
       <w:r>
@@ -4373,7 +4461,15 @@
         <w:ind w:left="720"/>
       </w:pPr>
       <w:r>
-        <w:t xml:space="preserve">The camera component expands on the AE_Engine which allows the user to make the camera follow game objects as required by the user or stay static. </w:t>
+        <w:t xml:space="preserve">The camera component expands on the </w:t>
+      </w:r>
+      <w:proofErr w:type="spellStart"/>
+      <w:r>
+        <w:t>AE_Engine</w:t>
+      </w:r>
+      <w:proofErr w:type="spellEnd"/>
+      <w:r>
+        <w:t xml:space="preserve"> which allows the user to make the camera follow game objects as required by the user or stay static. </w:t>
       </w:r>
     </w:p>
     <w:p>
@@ -4383,14 +4479,27 @@
       </w:pPr>
       <w:bookmarkStart w:id="6" w:name="_Toc506585924"/>
       <w:r>
-        <w:t>2.2 Create_Object</w:t>
+        <w:t xml:space="preserve">2.2 </w:t>
+      </w:r>
+      <w:proofErr w:type="spellStart"/>
+      <w:r>
+        <w:t>Create_Object</w:t>
       </w:r>
       <w:bookmarkEnd w:id="6"/>
+      <w:proofErr w:type="spellEnd"/>
     </w:p>
     <w:p>
       <w:r>
         <w:tab/>
-        <w:t xml:space="preserve">This component contains the functions required to create various meshes for GameObjects </w:t>
+        <w:t xml:space="preserve">This component contains the functions required to create various meshes for </w:t>
+      </w:r>
+      <w:proofErr w:type="spellStart"/>
+      <w:r>
+        <w:t>GameObjects</w:t>
+      </w:r>
+      <w:proofErr w:type="spellEnd"/>
+      <w:r>
+        <w:t xml:space="preserve"> </w:t>
       </w:r>
       <w:r>
         <w:tab/>
@@ -4425,7 +4534,15 @@
         <w:ind w:left="720"/>
       </w:pPr>
       <w:r>
-        <w:t xml:space="preserve">Render is a class that is a private member of Sprite. It stores the necessary values for rendering a mesh, namely the RGBA and Transparency values. It also contains the member function to render GameObjects to the screen. </w:t>
+        <w:t xml:space="preserve">Render is a class that is a private member of Sprite. It stores the necessary values for rendering a mesh, namely the RGBA and Transparency values. It also contains the member function to render </w:t>
+      </w:r>
+      <w:proofErr w:type="spellStart"/>
+      <w:r>
+        <w:t>GameObjects</w:t>
+      </w:r>
+      <w:proofErr w:type="spellEnd"/>
+      <w:r>
+        <w:t xml:space="preserve"> to the screen. </w:t>
       </w:r>
     </w:p>
     <w:p>
@@ -4447,7 +4564,15 @@
         <w:ind w:left="720"/>
       </w:pPr>
       <w:r>
-        <w:t xml:space="preserve">Sprite is a class that is a public member of GameObject. It contains Render as well as certain members that is essential for loading an image on screen. Such members include an object’s mesh, texture, U&amp;V values, width and height. </w:t>
+        <w:t xml:space="preserve">Sprite is a class that is a public member of </w:t>
+      </w:r>
+      <w:proofErr w:type="spellStart"/>
+      <w:r>
+        <w:t>GameObject</w:t>
+      </w:r>
+      <w:proofErr w:type="spellEnd"/>
+      <w:r>
+        <w:t xml:space="preserve">. It contains Render as well as certain members that is essential for loading an image on screen. Such members include an object’s mesh, texture, U&amp;V values, width and height. </w:t>
       </w:r>
     </w:p>
     <w:p>
@@ -4469,7 +4594,23 @@
         <w:ind w:left="720"/>
       </w:pPr>
       <w:r>
-        <w:t xml:space="preserve">Transform is a class that is a public member of GameObject. It privately stores the translation, scale and rotation matrixes that is concatenated to a resultant matrix.  The class also contains member functions that can access the degree of an object and it’s determinant in the global scale. </w:t>
+        <w:t xml:space="preserve">Transform is a class that is a public member of </w:t>
+      </w:r>
+      <w:proofErr w:type="spellStart"/>
+      <w:r>
+        <w:t>GameObject</w:t>
+      </w:r>
+      <w:proofErr w:type="spellEnd"/>
+      <w:r>
+        <w:t xml:space="preserve">. It privately stores the translation, scale and rotation matrixes that is concatenated to a resultant matrix.  The class also contains member functions that can access the degree of an object and </w:t>
+      </w:r>
+      <w:proofErr w:type="gramStart"/>
+      <w:r>
+        <w:t>it’s</w:t>
+      </w:r>
+      <w:proofErr w:type="gramEnd"/>
+      <w:r>
+        <w:t xml:space="preserve"> determinant in the global scale. </w:t>
       </w:r>
     </w:p>
     <w:p>
@@ -4550,7 +4691,23 @@
         <w:ind w:left="720"/>
       </w:pPr>
       <w:r>
-        <w:t xml:space="preserve">This is a class that is a public member for all GameObjects and contains the necessary members for collision detection. Such members includes an object’s shape, collision flag, minimum and maximum points if it is a rectangle and midpoint and radius if it is a circle object.  The class would also contain member functions that would check for dynamic collision between 2 GameObjects. </w:t>
+        <w:t xml:space="preserve">This is a class that is a public member for all </w:t>
+      </w:r>
+      <w:proofErr w:type="spellStart"/>
+      <w:r>
+        <w:t>GameObjects</w:t>
+      </w:r>
+      <w:proofErr w:type="spellEnd"/>
+      <w:r>
+        <w:t xml:space="preserve"> and contains the necessary members for collision detection. Such members includes an object’s shape, collision flag, minimum and maximum points if it is a rectangle and midpoint and radius if it is a circle object.  The class would also contain member functions that would check for dynamic collision between 2 </w:t>
+      </w:r>
+      <w:proofErr w:type="spellStart"/>
+      <w:r>
+        <w:t>GameObjects</w:t>
+      </w:r>
+      <w:proofErr w:type="spellEnd"/>
+      <w:r>
+        <w:t xml:space="preserve">. </w:t>
       </w:r>
     </w:p>
     <w:p>
@@ -4572,13 +4729,29 @@
         <w:ind w:left="720"/>
       </w:pPr>
       <w:r>
-        <w:t xml:space="preserve">This is a 2D run-time array that represents a binary map that is separated into grid cells. Every GameObject would check with the cell’s values to determine it can access that </w:t>
+        <w:t xml:space="preserve">This is a 2D run-time array that represents a binary map that is separated into grid cells. Every </w:t>
+      </w:r>
+      <w:proofErr w:type="spellStart"/>
+      <w:r>
+        <w:t>GameObject</w:t>
+      </w:r>
+      <w:proofErr w:type="spellEnd"/>
+      <w:r>
+        <w:t xml:space="preserve"> would check with the cell’s values to determine it can access that </w:t>
       </w:r>
       <w:r>
         <w:t>cell</w:t>
       </w:r>
       <w:r>
-        <w:t xml:space="preserve"> or not. If a GameObject is not allowed to access it, it would snap back to the centre of the cell it belonged to. This method is to check for collision between static objects. </w:t>
+        <w:t xml:space="preserve"> or not. If a </w:t>
+      </w:r>
+      <w:proofErr w:type="spellStart"/>
+      <w:r>
+        <w:t>GameObject</w:t>
+      </w:r>
+      <w:proofErr w:type="spellEnd"/>
+      <w:r>
+        <w:t xml:space="preserve"> is not allowed to access it, it would snap back to the centre of the cell it belonged to. This method is to check for collision between static objects. </w:t>
       </w:r>
     </w:p>
     <w:p>
@@ -4604,7 +4777,21 @@
           <w:b/>
         </w:rPr>
         <w:lastRenderedPageBreak/>
-        <w:t>4. A.I ( Characters) Implementation</w:t>
+        <w:t xml:space="preserve">4. A.I </w:t>
+      </w:r>
+      <w:proofErr w:type="gramStart"/>
+      <w:r>
+        <w:rPr>
+          <w:b/>
+        </w:rPr>
+        <w:t>( Characters</w:t>
+      </w:r>
+      <w:proofErr w:type="gramEnd"/>
+      <w:r>
+        <w:rPr>
+          <w:b/>
+        </w:rPr>
+        <w:t>) Implementation</w:t>
       </w:r>
       <w:bookmarkEnd w:id="13"/>
       <w:r>
@@ -4633,7 +4820,23 @@
         <w:ind w:left="720"/>
       </w:pPr>
       <w:r>
-        <w:t>Characters is a class that inherits from the GameObject class and holds further members that are unique to the characters in the game. Such members include a character’s hp, direction and a Boolean that determines if it is moving or not. This class is further inherited by different individual in-game characters for further behaviour-design implementations.</w:t>
+        <w:t xml:space="preserve">Characters is a class that inherits from the </w:t>
+      </w:r>
+      <w:proofErr w:type="spellStart"/>
+      <w:r>
+        <w:t>GameObject</w:t>
+      </w:r>
+      <w:proofErr w:type="spellEnd"/>
+      <w:r>
+        <w:t xml:space="preserve"> class and holds further members that are unique to the characters in the game. Such members include a character’s </w:t>
+      </w:r>
+      <w:proofErr w:type="spellStart"/>
+      <w:r>
+        <w:t>hp</w:t>
+      </w:r>
+      <w:proofErr w:type="spellEnd"/>
+      <w:r>
+        <w:t>, direction and a Boolean that determines if it is moving or not. This class is further inherited by different individual in-game characters for further behaviour-design implementations.</w:t>
       </w:r>
       <w:r>
         <w:br/>
@@ -4744,7 +4947,15 @@
         <w:t xml:space="preserve"> includes its own projectiles for his special skills, namely rain arrows and energy ball. </w:t>
       </w:r>
       <w:r>
-        <w:t xml:space="preserve">These projectiles are stored in a run-time array using std::vector. </w:t>
+        <w:t xml:space="preserve">These projectiles are stored in a run-time array using </w:t>
+      </w:r>
+      <w:proofErr w:type="spellStart"/>
+      <w:r>
+        <w:t>std</w:t>
+      </w:r>
+      <w:proofErr w:type="spellEnd"/>
+      <w:r>
+        <w:t xml:space="preserve">::vector. </w:t>
       </w:r>
       <w:r>
         <w:br/>
@@ -4794,8 +5005,13 @@
       <w:pPr>
         <w:ind w:left="1440"/>
       </w:pPr>
-      <w:r>
-        <w:t xml:space="preserve">Idling  , Moving , avoiding obstacles, attacking and all its special skills. </w:t>
+      <w:proofErr w:type="gramStart"/>
+      <w:r>
+        <w:t>Idling  ,</w:t>
+      </w:r>
+      <w:proofErr w:type="gramEnd"/>
+      <w:r>
+        <w:t xml:space="preserve"> Moving , avoiding obstacles, attacking and all its special skills. </w:t>
       </w:r>
     </w:p>
     <w:p>
@@ -4923,7 +5139,31 @@
         <w:ind w:left="720"/>
       </w:pPr>
       <w:r>
-        <w:t>All member functions of class/structs should be declared in the class/struct declaration in the .h files while the definitions are to be done in the .cpp files. This is to allow code readability and enforce encapsulation of code.</w:t>
+        <w:t>All member functions of class/</w:t>
+      </w:r>
+      <w:proofErr w:type="spellStart"/>
+      <w:r>
+        <w:t>structs</w:t>
+      </w:r>
+      <w:proofErr w:type="spellEnd"/>
+      <w:r>
+        <w:t xml:space="preserve"> should be declared in the class/</w:t>
+      </w:r>
+      <w:proofErr w:type="spellStart"/>
+      <w:r>
+        <w:t>struct</w:t>
+      </w:r>
+      <w:proofErr w:type="spellEnd"/>
+      <w:r>
+        <w:t xml:space="preserve"> declaration in the .h files while the definitions are to be done in the .</w:t>
+      </w:r>
+      <w:proofErr w:type="spellStart"/>
+      <w:r>
+        <w:t>cpp</w:t>
+      </w:r>
+      <w:proofErr w:type="spellEnd"/>
+      <w:r>
+        <w:t xml:space="preserve"> files. This is to allow code readability and enforce encapsulation of code.</w:t>
       </w:r>
     </w:p>
     <w:p>
@@ -4985,7 +5225,15 @@
         <w:t xml:space="preserve"> </w:t>
       </w:r>
       <w:r>
-        <w:t>for, e.g. &lt;dragon&gt;.&lt;png&gt;</w:t>
+        <w:t>for, e.g. &lt;dragon&gt;.&lt;</w:t>
+      </w:r>
+      <w:proofErr w:type="spellStart"/>
+      <w:r>
+        <w:t>png</w:t>
+      </w:r>
+      <w:proofErr w:type="spellEnd"/>
+      <w:r>
+        <w:t>&gt;</w:t>
       </w:r>
     </w:p>
     <w:p>
@@ -5044,13 +5292,37 @@
     <w:p>
       <w:r>
         <w:tab/>
-        <w:t xml:space="preserve">Every .cpp file should be accompanied by a .h file </w:t>
+        <w:t>Every .</w:t>
+      </w:r>
+      <w:proofErr w:type="spellStart"/>
+      <w:r>
+        <w:t>cpp</w:t>
+      </w:r>
+      <w:proofErr w:type="spellEnd"/>
+      <w:r>
+        <w:t xml:space="preserve"> file should be accompanied by </w:t>
+      </w:r>
+      <w:proofErr w:type="gramStart"/>
+      <w:r>
+        <w:t>a</w:t>
+      </w:r>
+      <w:proofErr w:type="gramEnd"/>
+      <w:r>
+        <w:t xml:space="preserve"> .h file </w:t>
       </w:r>
     </w:p>
     <w:p>
       <w:r>
         <w:tab/>
-        <w:t>Code to be commented and documented in doxygen format</w:t>
+        <w:t xml:space="preserve">Code to be commented and documented in </w:t>
+      </w:r>
+      <w:proofErr w:type="spellStart"/>
+      <w:r>
+        <w:t>doxygen</w:t>
+      </w:r>
+      <w:proofErr w:type="spellEnd"/>
+      <w:r>
+        <w:t xml:space="preserve"> format</w:t>
       </w:r>
     </w:p>
     <w:p>
@@ -5120,7 +5392,15 @@
         <w:ind w:left="720"/>
       </w:pPr>
       <w:r>
-        <w:t>Tortoise SVN is to be used simultaneously with GitHub. This is to ensure that we would have a backup in case of scenarios where either of the server were to experience latency problems, especially nearing project datelines.</w:t>
+        <w:t xml:space="preserve">Tortoise SVN is to be used simultaneously with </w:t>
+      </w:r>
+      <w:proofErr w:type="spellStart"/>
+      <w:r>
+        <w:t>GitHub</w:t>
+      </w:r>
+      <w:proofErr w:type="spellEnd"/>
+      <w:r>
+        <w:t>. This is to ensure that we would have a backup in case of scenarios where either of the server were to experience latency problems, especially nearing project datelines.</w:t>
       </w:r>
     </w:p>
     <w:p>
@@ -5176,7 +5456,15 @@
         <w:ind w:left="720"/>
       </w:pPr>
       <w:r>
-        <w:t xml:space="preserve">Macros/defines to be avoided as much as possible and to be replace using const variables instead. </w:t>
+        <w:t xml:space="preserve">Macros/defines to be avoided as much as possible and to be replace using </w:t>
+      </w:r>
+      <w:proofErr w:type="spellStart"/>
+      <w:r>
+        <w:t>const</w:t>
+      </w:r>
+      <w:proofErr w:type="spellEnd"/>
+      <w:r>
+        <w:t xml:space="preserve"> variables instead. </w:t>
       </w:r>
     </w:p>
     <w:p>
@@ -5253,7 +5541,23 @@
         <w:ind w:left="720"/>
       </w:pPr>
       <w:r>
-        <w:t>As the interface for hp display may not be numerical, variables like hp should be displayed in the console simultaneously with in-game text objects for debugging and checking.</w:t>
+        <w:t xml:space="preserve">As the interface for </w:t>
+      </w:r>
+      <w:proofErr w:type="spellStart"/>
+      <w:r>
+        <w:t>hp</w:t>
+      </w:r>
+      <w:proofErr w:type="spellEnd"/>
+      <w:r>
+        <w:t xml:space="preserve"> display may not be numerical, variables like </w:t>
+      </w:r>
+      <w:proofErr w:type="spellStart"/>
+      <w:r>
+        <w:t>hp</w:t>
+      </w:r>
+      <w:proofErr w:type="spellEnd"/>
+      <w:r>
+        <w:t xml:space="preserve"> should be displayed in the console simultaneously with in-game text objects for debugging and checking.</w:t>
       </w:r>
     </w:p>
     <w:p/>
@@ -5407,10 +5711,12 @@
       <w:r>
         <w:t xml:space="preserve">7.3 </w:t>
       </w:r>
+      <w:proofErr w:type="spellStart"/>
       <w:r>
         <w:t>GitHub</w:t>
       </w:r>
       <w:bookmarkEnd w:id="33"/>
+      <w:proofErr w:type="spellEnd"/>
     </w:p>
     <w:p>
       <w:pPr>
@@ -5447,9 +5753,14 @@
       </w:pPr>
       <w:bookmarkStart w:id="35" w:name="_Toc506585953"/>
       <w:r>
-        <w:t>7.5 Inkscape</w:t>
+        <w:t xml:space="preserve">7.5 </w:t>
+      </w:r>
+      <w:proofErr w:type="spellStart"/>
+      <w:r>
+        <w:t>Inkscape</w:t>
       </w:r>
       <w:bookmarkEnd w:id="35"/>
+      <w:proofErr w:type="spellEnd"/>
     </w:p>
     <w:p>
       <w:pPr>
@@ -5615,7 +5926,15 @@
         <w:t xml:space="preserve">Mitigation: </w:t>
       </w:r>
       <w:r>
-        <w:t xml:space="preserve">A more effective way must be employed to generate the GameObjects to ensure that unnecessary AIs would not be generated when not in use. The number of AIs per stage should be limited too if the memory allocation is too high. </w:t>
+        <w:t xml:space="preserve">A more effective way must be employed to generate the </w:t>
+      </w:r>
+      <w:proofErr w:type="spellStart"/>
+      <w:r>
+        <w:t>GameObjects</w:t>
+      </w:r>
+      <w:proofErr w:type="spellEnd"/>
+      <w:r>
+        <w:t xml:space="preserve"> to ensure that unnecessary AIs would not be generated when not in use. The number of AIs per stage should be limited too if the memory allocation is too high. </w:t>
       </w:r>
       <w:r>
         <w:br/>
@@ -5681,7 +6000,15 @@
         <w:t xml:space="preserve">Mitigation: </w:t>
       </w:r>
       <w:r>
-        <w:t xml:space="preserve"> A level editor will be coded first to ensure the implementation of game objects to be easy and intuitive. A stage_manager would also be used if each stages uses very different functions. </w:t>
+        <w:t xml:space="preserve"> A level editor will be coded first to ensure the implementation of game objects to be easy and intuitive. A </w:t>
+      </w:r>
+      <w:proofErr w:type="spellStart"/>
+      <w:r>
+        <w:t>stage_manager</w:t>
+      </w:r>
+      <w:proofErr w:type="spellEnd"/>
+      <w:r>
+        <w:t xml:space="preserve"> would also be used if each stages uses very different functions. </w:t>
       </w:r>
     </w:p>
     <w:p>
@@ -5793,10 +6120,12 @@
         <w:pStyle w:val="Heading2"/>
       </w:pPr>
       <w:bookmarkStart w:id="43" w:name="_Toc506585961"/>
+      <w:proofErr w:type="spellStart"/>
       <w:r>
         <w:lastRenderedPageBreak/>
         <w:t>Mockup</w:t>
       </w:r>
+      <w:proofErr w:type="spellEnd"/>
       <w:r>
         <w:t xml:space="preserve"> Menu</w:t>
       </w:r>
@@ -5861,7 +6190,15 @@
     </w:p>
     <w:p>
       <w:r>
-        <w:t xml:space="preserve">Text Objects will be use to display all these. </w:t>
+        <w:t xml:space="preserve">Text Objects will be </w:t>
+      </w:r>
+      <w:proofErr w:type="spellStart"/>
+      <w:r>
+        <w:t>use</w:t>
+      </w:r>
+      <w:proofErr w:type="spellEnd"/>
+      <w:r>
+        <w:t xml:space="preserve"> to display all these. </w:t>
       </w:r>
     </w:p>
     <w:p>
@@ -5877,8 +6214,13 @@
       <w:bookmarkStart w:id="44" w:name="_2bn6wsx" w:colFirst="0" w:colLast="0"/>
       <w:bookmarkStart w:id="45" w:name="_Toc506585962"/>
       <w:bookmarkEnd w:id="44"/>
-      <w:r>
-        <w:t>Mockup In-game Level</w:t>
+      <w:proofErr w:type="spellStart"/>
+      <w:r>
+        <w:t>Mockup</w:t>
+      </w:r>
+      <w:proofErr w:type="spellEnd"/>
+      <w:r>
+        <w:t xml:space="preserve"> In-game Level</w:t>
       </w:r>
       <w:bookmarkEnd w:id="45"/>
     </w:p>
@@ -5889,7 +6231,7 @@
       <w:r>
         <w:rPr>
           <w:noProof/>
-          <w:lang w:val="en-US"/>
+          <w:lang w:val="en-US" w:eastAsia="en-US"/>
         </w:rPr>
         <w:drawing>
           <wp:inline distT="0" distB="0" distL="0" distR="0" wp14:anchorId="5567EA1D" wp14:editId="0E8D4191">
@@ -5966,8 +6308,6 @@
       <w:r>
         <w:t>n what is visible to the player</w:t>
       </w:r>
-      <w:bookmarkStart w:id="46" w:name="_GoBack"/>
-      <w:bookmarkEnd w:id="46"/>
       <w:r>
         <w:t xml:space="preserve">, therefore there would be a moving camera that follows the dragon as it moves. </w:t>
       </w:r>
@@ -5983,63 +6323,79 @@
       <w:pPr>
         <w:pStyle w:val="Heading1"/>
       </w:pPr>
-      <w:bookmarkStart w:id="47" w:name="_Toc506585964"/>
+      <w:bookmarkStart w:id="46" w:name="_Toc506585964"/>
       <w:r>
         <w:t>Appendix B: Art Requirements</w:t>
       </w:r>
+      <w:bookmarkEnd w:id="46"/>
+      <w:r>
+        <w:t xml:space="preserve"> </w:t>
+      </w:r>
+    </w:p>
+    <w:p/>
+    <w:p>
+      <w:r>
+        <w:t>All images are to be in .</w:t>
+      </w:r>
+      <w:proofErr w:type="spellStart"/>
+      <w:r>
+        <w:t>png</w:t>
+      </w:r>
+      <w:proofErr w:type="spellEnd"/>
+      <w:r>
+        <w:t xml:space="preserve"> format </w:t>
+      </w:r>
+      <w:r>
+        <w:t xml:space="preserve">as it has higher quality, </w:t>
+      </w:r>
+      <w:r>
+        <w:t>support</w:t>
+      </w:r>
+      <w:r>
+        <w:t>s</w:t>
+      </w:r>
+      <w:r>
+        <w:t xml:space="preserve"> transparency </w:t>
+      </w:r>
+      <w:r>
+        <w:t xml:space="preserve">values and supports lossless data compression. The naming convention should be followed and be intuitive for what each asset is used for. </w:t>
+      </w:r>
+    </w:p>
+    <w:p>
+      <w:r>
+        <w:t xml:space="preserve">All art assets are to be produced by members of the development team. </w:t>
+      </w:r>
+    </w:p>
+    <w:p/>
+    <w:p>
+      <w:pPr>
+        <w:pStyle w:val="Heading1"/>
+      </w:pPr>
+      <w:bookmarkStart w:id="47" w:name="_Toc506585965"/>
+      <w:r>
+        <w:t>Appendix C: Audio Requirements</w:t>
+      </w:r>
       <w:bookmarkEnd w:id="47"/>
       <w:r>
         <w:t xml:space="preserve"> </w:t>
       </w:r>
     </w:p>
-    <w:p/>
-    <w:p>
-      <w:r>
-        <w:t xml:space="preserve">All images are to be in .png format </w:t>
-      </w:r>
-      <w:r>
-        <w:t xml:space="preserve">as it has higher quality, </w:t>
-      </w:r>
-      <w:r>
-        <w:t>support</w:t>
-      </w:r>
-      <w:r>
-        <w:t>s</w:t>
-      </w:r>
-      <w:r>
-        <w:t xml:space="preserve"> transparency </w:t>
-      </w:r>
-      <w:r>
-        <w:t xml:space="preserve">values and supports lossless data compression. The naming convention should be followed and be intuitive for what each asset is used for. </w:t>
-      </w:r>
-    </w:p>
-    <w:p>
-      <w:r>
-        <w:t xml:space="preserve">All art assets are to be produced by members of the development team. </w:t>
-      </w:r>
-    </w:p>
-    <w:p/>
-    <w:p>
-      <w:pPr>
-        <w:pStyle w:val="Heading1"/>
-      </w:pPr>
-      <w:bookmarkStart w:id="48" w:name="_Toc506585965"/>
-      <w:r>
-        <w:t>Appendix C: Audio Requirements</w:t>
-      </w:r>
-      <w:bookmarkEnd w:id="48"/>
+    <w:p>
       <w:r>
         <w:t xml:space="preserve"> </w:t>
       </w:r>
     </w:p>
     <w:p>
       <w:r>
-        <w:t xml:space="preserve"> </w:t>
-      </w:r>
-    </w:p>
-    <w:p>
-      <w:r>
-        <w:t xml:space="preserve">All audio assets are to be in .ogg format as it is more memory space efficient. Similarly, the audio assets are to follow the naming convention and be intuitive for what each asset is used for. </w:t>
+        <w:t>All audio assets are to be in .</w:t>
+      </w:r>
+      <w:proofErr w:type="spellStart"/>
+      <w:r>
+        <w:t>ogg</w:t>
+      </w:r>
+      <w:proofErr w:type="spellEnd"/>
+      <w:r>
+        <w:t xml:space="preserve"> format as it is more memory space efficient. Similarly, the audio assets are to follow the naming convention and be intuitive for what each asset is used for. </w:t>
       </w:r>
       <w:r>
         <w:br/>
@@ -6048,13 +6404,31 @@
     </w:p>
     <w:p>
       <w:r>
-        <w:t xml:space="preserve">All audio assets are to be obtained from the DigiPen Libraries, and produced by members of the development team if needed. </w:t>
-      </w:r>
-    </w:p>
-    <w:p>
-      <w:r>
-        <w:t xml:space="preserve">The external library we will be using will be Fmod. </w:t>
-      </w:r>
+        <w:t xml:space="preserve">All audio assets are to be obtained from the </w:t>
+      </w:r>
+      <w:proofErr w:type="spellStart"/>
+      <w:r>
+        <w:t>DigiPen</w:t>
+      </w:r>
+      <w:proofErr w:type="spellEnd"/>
+      <w:r>
+        <w:t xml:space="preserve"> Libraries, and produced by members of the development team if needed. </w:t>
+      </w:r>
+    </w:p>
+    <w:p>
+      <w:r>
+        <w:t xml:space="preserve">The external library we will be using will be </w:t>
+      </w:r>
+      <w:proofErr w:type="spellStart"/>
+      <w:r>
+        <w:t>Fmod</w:t>
+      </w:r>
+      <w:proofErr w:type="spellEnd"/>
+      <w:r>
+        <w:t xml:space="preserve">. </w:t>
+      </w:r>
+      <w:bookmarkStart w:id="48" w:name="_GoBack"/>
+      <w:bookmarkEnd w:id="48"/>
     </w:p>
     <w:sectPr>
       <w:footerReference w:type="default" r:id="rId11"/>
@@ -6099,7 +6473,15 @@
       <w:pStyle w:val="Footer"/>
     </w:pPr>
     <w:r>
-      <w:t>All content © 2018 DigiPen (SINGAPORE) Corporation, all rights reserved.</w:t>
+      <w:t xml:space="preserve">All content © 2018 </w:t>
+    </w:r>
+    <w:proofErr w:type="spellStart"/>
+    <w:r>
+      <w:t>DigiPen</w:t>
+    </w:r>
+    <w:proofErr w:type="spellEnd"/>
+    <w:r>
+      <w:t xml:space="preserve"> (SINGAPORE) Corporation, all rights reserved.</w:t>
     </w:r>
   </w:p>
   <w:p>
@@ -7298,7 +7680,7 @@
 </file>
 
 <file path=customXml/itemProps1.xml><?xml version="1.0" encoding="utf-8"?>
-<ds:datastoreItem xmlns:ds="http://schemas.openxmlformats.org/officeDocument/2006/customXml" ds:itemID="{4ABCBF51-12DC-4352-889B-0760AAA38581}">
+<ds:datastoreItem xmlns:ds="http://schemas.openxmlformats.org/officeDocument/2006/customXml" ds:itemID="{B23F9C6E-09D1-4ADD-9833-4205E7FB0D51}">
   <ds:schemaRefs>
     <ds:schemaRef ds:uri="http://schemas.openxmlformats.org/officeDocument/2006/bibliography"/>
   </ds:schemaRefs>

</xml_diff>